<commit_message>
text editing & oferta
</commit_message>
<xml_diff>
--- a/About_us/assets/images/ОФЕРТА.docx
+++ b/About_us/assets/images/ОФЕРТА.docx
@@ -115,29 +115,7 @@
           <w:lang w:eastAsia="ru-RU"/>
         </w:rPr>
         <w:tab/>
-        <w:t xml:space="preserve">«01» </w:t>
-      </w:r>
-      <w:proofErr w:type="gramStart"/>
-      <w:r>
-        <w:rPr>
-          <w:rFonts w:ascii="Times New Roman" w:eastAsia="Times New Roman" w:hAnsi="Times New Roman" w:cs="Times New Roman"/>
-          <w:color w:val="333333"/>
-          <w:sz w:val="24"/>
-          <w:szCs w:val="24"/>
-          <w:lang w:eastAsia="ru-RU"/>
-        </w:rPr>
-        <w:t>июня  2023</w:t>
-      </w:r>
-      <w:proofErr w:type="gramEnd"/>
-      <w:r>
-        <w:rPr>
-          <w:rFonts w:ascii="Times New Roman" w:eastAsia="Times New Roman" w:hAnsi="Times New Roman" w:cs="Times New Roman"/>
-          <w:color w:val="333333"/>
-          <w:sz w:val="24"/>
-          <w:szCs w:val="24"/>
-          <w:lang w:eastAsia="ru-RU"/>
-        </w:rPr>
-        <w:t xml:space="preserve"> г.</w:t>
+        <w:t>«01» июня  2023 г.</w:t>
       </w:r>
     </w:p>
     <w:p>
@@ -350,49 +328,15 @@
         </w:rPr>
         <w:t xml:space="preserve">Фонд является некоммерческой благотворительной </w:t>
       </w:r>
-      <w:proofErr w:type="spellStart"/>
-      <w:r>
-        <w:rPr>
-          <w:rFonts w:ascii="Times New Roman" w:eastAsia="Times New Roman" w:hAnsi="Times New Roman" w:cs="Times New Roman"/>
-          <w:color w:val="333333"/>
-          <w:sz w:val="24"/>
-          <w:szCs w:val="24"/>
-          <w:lang w:eastAsia="ru-RU"/>
-        </w:rPr>
-        <w:t>opгaнизацией</w:t>
-      </w:r>
-      <w:proofErr w:type="spellEnd"/>
-      <w:r>
-        <w:rPr>
-          <w:rFonts w:ascii="Times New Roman" w:eastAsia="Times New Roman" w:hAnsi="Times New Roman" w:cs="Times New Roman"/>
-          <w:color w:val="333333"/>
-          <w:sz w:val="24"/>
-          <w:szCs w:val="24"/>
-          <w:lang w:eastAsia="ru-RU"/>
-        </w:rPr>
-        <w:t xml:space="preserve">, созданной в форме фонда, действующей на основании Устава и в соответствии с Федеральным законом от 11.08.1995 № 135—ФЗ «0 благотворительной деятельности и благотворительных </w:t>
-      </w:r>
-      <w:proofErr w:type="spellStart"/>
-      <w:r>
-        <w:rPr>
-          <w:rFonts w:ascii="Times New Roman" w:eastAsia="Times New Roman" w:hAnsi="Times New Roman" w:cs="Times New Roman"/>
-          <w:color w:val="333333"/>
-          <w:sz w:val="24"/>
-          <w:szCs w:val="24"/>
-          <w:lang w:eastAsia="ru-RU"/>
-        </w:rPr>
-        <w:t>opгaнизациях</w:t>
-      </w:r>
-      <w:proofErr w:type="spellEnd"/>
-      <w:r>
-        <w:rPr>
-          <w:rFonts w:ascii="Times New Roman" w:eastAsia="Times New Roman" w:hAnsi="Times New Roman" w:cs="Times New Roman"/>
-          <w:color w:val="333333"/>
-          <w:sz w:val="24"/>
-          <w:szCs w:val="24"/>
-          <w:lang w:eastAsia="ru-RU"/>
-        </w:rPr>
-        <w:t>» (далее — «Закон "0 благотворительной деятельности»], и осуществляет деятельность, направленную на оказание помощи пожилым людям и инвалидам, иным лицам, которые в силу своих физических и интеллектуальных особенностей испытывают затруднения в реализации своих прав и законных интересов, повышение их качества жизни, их социальную и физическую реабилитацию, а также помощи социальным и медицинским учреждениям.</w:t>
+      <w:r>
+        <w:rPr>
+          <w:rFonts w:ascii="Times New Roman" w:eastAsia="Times New Roman" w:hAnsi="Times New Roman" w:cs="Times New Roman"/>
+          <w:color w:val="333333"/>
+          <w:sz w:val="24"/>
+          <w:szCs w:val="24"/>
+          <w:lang w:eastAsia="ru-RU"/>
+        </w:rPr>
+        <w:t>opгaнизацией, созданной в форме фонда, действующей на основании Устава и в соответствии с Федеральным законом от 11.08.1995 № 135—ФЗ «0 благотворительной деятельности и благотворительных opгaнизациях» (далее — «Закон "0 благотворительной деятельности»], и осуществляет деятельность, направленную на оказание помощи пожилым людям и инвалидам, иным лицам, которые в силу своих физических и интеллектуальных особенностей испытывают затруднения в реализации своих прав и законных интересов, повышение их качества жизни, их социальную и физическую реабилитацию, а также помощи социальным и медицинским учреждениям.</w:t>
       </w:r>
     </w:p>
     <w:p>
@@ -484,33 +428,10 @@
           <w:color w:val="333333"/>
           <w:sz w:val="24"/>
           <w:szCs w:val="24"/>
-          <w:shd w:val="clear" w:color="auto" w:fill="FFFF00"/>
-          <w:lang w:eastAsia="ru-RU"/>
-        </w:rPr>
-        <w:t>www.sta rikam.org</w:t>
-      </w:r>
-      <w:r>
-        <w:rPr>
-          <w:rFonts w:ascii="Times New Roman" w:eastAsia="Times New Roman" w:hAnsi="Times New Roman" w:cs="Times New Roman"/>
-          <w:color w:val="333333"/>
-          <w:sz w:val="24"/>
-          <w:szCs w:val="24"/>
-          <w:lang w:eastAsia="ru-RU"/>
-        </w:rPr>
-        <w:t xml:space="preserve"> (далее по тексту — «</w:t>
-      </w:r>
-      <w:proofErr w:type="spellStart"/>
-      <w:r>
-        <w:rPr>
-          <w:rFonts w:ascii="Times New Roman" w:eastAsia="Times New Roman" w:hAnsi="Times New Roman" w:cs="Times New Roman"/>
-          <w:color w:val="333333"/>
-          <w:sz w:val="24"/>
-          <w:szCs w:val="24"/>
-          <w:lang w:eastAsia="ru-RU"/>
-        </w:rPr>
-        <w:t>Са</w:t>
-      </w:r>
-      <w:proofErr w:type="spellEnd"/>
+          <w:lang w:eastAsia="ru-RU"/>
+        </w:rPr>
+        <w:t>нашистаршие.рф</w:t>
+      </w:r>
       <w:r>
         <w:rPr>
           <w:rFonts w:ascii="Times New Roman" w:eastAsia="Times New Roman" w:hAnsi="Times New Roman" w:cs="Times New Roman"/>
@@ -521,71 +442,15 @@
         </w:rPr>
         <w:t xml:space="preserve"> </w:t>
       </w:r>
-      <w:proofErr w:type="spellStart"/>
-      <w:r>
-        <w:rPr>
-          <w:rFonts w:ascii="Times New Roman" w:eastAsia="Times New Roman" w:hAnsi="Times New Roman" w:cs="Times New Roman"/>
-          <w:color w:val="333333"/>
-          <w:sz w:val="24"/>
-          <w:szCs w:val="24"/>
-          <w:lang w:eastAsia="ru-RU"/>
-        </w:rPr>
-        <w:t>йт</w:t>
-      </w:r>
-      <w:proofErr w:type="spellEnd"/>
-      <w:r>
-        <w:rPr>
-          <w:rFonts w:ascii="Times New Roman" w:eastAsia="Times New Roman" w:hAnsi="Times New Roman" w:cs="Times New Roman"/>
-          <w:color w:val="333333"/>
-          <w:sz w:val="24"/>
-          <w:szCs w:val="24"/>
-          <w:lang w:eastAsia="ru-RU"/>
-        </w:rPr>
-        <w:t xml:space="preserve">»). Фонд вправе отозвать Оферту в любое время. В Оферту могут быть внесены изменения и </w:t>
-      </w:r>
-      <w:proofErr w:type="spellStart"/>
-      <w:r>
-        <w:rPr>
-          <w:rFonts w:ascii="Times New Roman" w:eastAsia="Times New Roman" w:hAnsi="Times New Roman" w:cs="Times New Roman"/>
-          <w:color w:val="333333"/>
-          <w:sz w:val="24"/>
-          <w:szCs w:val="24"/>
-          <w:lang w:eastAsia="ru-RU"/>
-        </w:rPr>
-        <w:t>допол</w:t>
-      </w:r>
-      <w:proofErr w:type="spellEnd"/>
-      <w:r>
-        <w:rPr>
-          <w:rFonts w:ascii="Times New Roman" w:eastAsia="Times New Roman" w:hAnsi="Times New Roman" w:cs="Times New Roman"/>
-          <w:color w:val="333333"/>
-          <w:sz w:val="24"/>
-          <w:szCs w:val="24"/>
-          <w:lang w:eastAsia="ru-RU"/>
-        </w:rPr>
-        <w:t xml:space="preserve"> </w:t>
-      </w:r>
-      <w:proofErr w:type="spellStart"/>
-      <w:r>
-        <w:rPr>
-          <w:rFonts w:ascii="Times New Roman" w:eastAsia="Times New Roman" w:hAnsi="Times New Roman" w:cs="Times New Roman"/>
-          <w:color w:val="333333"/>
-          <w:sz w:val="24"/>
-          <w:szCs w:val="24"/>
-          <w:lang w:eastAsia="ru-RU"/>
-        </w:rPr>
-        <w:t>нени</w:t>
-      </w:r>
-      <w:proofErr w:type="spellEnd"/>
-      <w:r>
-        <w:rPr>
-          <w:rFonts w:ascii="Times New Roman" w:eastAsia="Times New Roman" w:hAnsi="Times New Roman" w:cs="Times New Roman"/>
-          <w:color w:val="333333"/>
-          <w:sz w:val="24"/>
-          <w:szCs w:val="24"/>
-          <w:lang w:eastAsia="ru-RU"/>
-        </w:rPr>
-        <w:t xml:space="preserve"> я, которые вступают в силу со дня, следующего за днем их размещения на Сайте Фонда.</w:t>
+      <w:r>
+        <w:rPr>
+          <w:rFonts w:ascii="Times New Roman" w:eastAsia="Times New Roman" w:hAnsi="Times New Roman" w:cs="Times New Roman"/>
+          <w:color w:val="333333"/>
+          <w:sz w:val="24"/>
+          <w:szCs w:val="24"/>
+          <w:lang w:eastAsia="ru-RU"/>
+        </w:rPr>
+        <w:t>(далее по тексту — «Сайт»). Фонд вправе отозвать Оферту в любое время. В Оферту могут быть внесены изменения и дополнения, которые вступают в силу со дня, следующего за днем их размещения на Сайте Фонда.</w:t>
       </w:r>
     </w:p>
     <w:p>
@@ -619,115 +484,15 @@
         </w:rPr>
         <w:t xml:space="preserve">            </w:t>
       </w:r>
-      <w:proofErr w:type="spellStart"/>
-      <w:r>
-        <w:rPr>
-          <w:rFonts w:ascii="Times New Roman" w:eastAsia="Times New Roman" w:hAnsi="Times New Roman" w:cs="Times New Roman"/>
-          <w:color w:val="333333"/>
-          <w:sz w:val="24"/>
-          <w:szCs w:val="24"/>
-          <w:lang w:eastAsia="ru-RU"/>
-        </w:rPr>
-        <w:t>Недействител</w:t>
-      </w:r>
-      <w:proofErr w:type="spellEnd"/>
-      <w:r>
-        <w:rPr>
-          <w:rFonts w:ascii="Times New Roman" w:eastAsia="Times New Roman" w:hAnsi="Times New Roman" w:cs="Times New Roman"/>
-          <w:color w:val="333333"/>
-          <w:sz w:val="24"/>
-          <w:szCs w:val="24"/>
-          <w:lang w:eastAsia="ru-RU"/>
-        </w:rPr>
-        <w:t xml:space="preserve"> </w:t>
-      </w:r>
-      <w:proofErr w:type="spellStart"/>
-      <w:r>
-        <w:rPr>
-          <w:rFonts w:ascii="Times New Roman" w:eastAsia="Times New Roman" w:hAnsi="Times New Roman" w:cs="Times New Roman"/>
-          <w:color w:val="333333"/>
-          <w:sz w:val="24"/>
-          <w:szCs w:val="24"/>
-          <w:lang w:eastAsia="ru-RU"/>
-        </w:rPr>
-        <w:t>ьность</w:t>
-      </w:r>
-      <w:proofErr w:type="spellEnd"/>
-      <w:r>
-        <w:rPr>
-          <w:rFonts w:ascii="Times New Roman" w:eastAsia="Times New Roman" w:hAnsi="Times New Roman" w:cs="Times New Roman"/>
-          <w:color w:val="333333"/>
-          <w:sz w:val="24"/>
-          <w:szCs w:val="24"/>
-          <w:lang w:eastAsia="ru-RU"/>
-        </w:rPr>
-        <w:t xml:space="preserve"> одного или нескольких </w:t>
-      </w:r>
-      <w:proofErr w:type="spellStart"/>
-      <w:r>
-        <w:rPr>
-          <w:rFonts w:ascii="Times New Roman" w:eastAsia="Times New Roman" w:hAnsi="Times New Roman" w:cs="Times New Roman"/>
-          <w:color w:val="333333"/>
-          <w:sz w:val="24"/>
-          <w:szCs w:val="24"/>
-          <w:lang w:eastAsia="ru-RU"/>
-        </w:rPr>
-        <w:t>услови</w:t>
-      </w:r>
-      <w:proofErr w:type="spellEnd"/>
-      <w:r>
-        <w:rPr>
-          <w:rFonts w:ascii="Times New Roman" w:eastAsia="Times New Roman" w:hAnsi="Times New Roman" w:cs="Times New Roman"/>
-          <w:color w:val="333333"/>
-          <w:sz w:val="24"/>
-          <w:szCs w:val="24"/>
-          <w:lang w:eastAsia="ru-RU"/>
-        </w:rPr>
-        <w:t xml:space="preserve"> й Оферты не влечет </w:t>
-      </w:r>
-      <w:proofErr w:type="gramStart"/>
-      <w:r>
-        <w:rPr>
-          <w:rFonts w:ascii="Times New Roman" w:eastAsia="Times New Roman" w:hAnsi="Times New Roman" w:cs="Times New Roman"/>
-          <w:color w:val="333333"/>
-          <w:sz w:val="24"/>
-          <w:szCs w:val="24"/>
-          <w:lang w:eastAsia="ru-RU"/>
-        </w:rPr>
-        <w:t>недействительности  всех</w:t>
-      </w:r>
-      <w:proofErr w:type="gramEnd"/>
-      <w:r>
-        <w:rPr>
-          <w:rFonts w:ascii="Times New Roman" w:eastAsia="Times New Roman" w:hAnsi="Times New Roman" w:cs="Times New Roman"/>
-          <w:color w:val="333333"/>
-          <w:sz w:val="24"/>
-          <w:szCs w:val="24"/>
-          <w:lang w:eastAsia="ru-RU"/>
-        </w:rPr>
-        <w:t xml:space="preserve"> остальных </w:t>
-      </w:r>
-      <w:proofErr w:type="spellStart"/>
-      <w:r>
-        <w:rPr>
-          <w:rFonts w:ascii="Times New Roman" w:eastAsia="Times New Roman" w:hAnsi="Times New Roman" w:cs="Times New Roman"/>
-          <w:color w:val="333333"/>
-          <w:sz w:val="24"/>
-          <w:szCs w:val="24"/>
-          <w:lang w:eastAsia="ru-RU"/>
-        </w:rPr>
-        <w:t>услови</w:t>
-      </w:r>
-      <w:proofErr w:type="spellEnd"/>
-      <w:r>
-        <w:rPr>
-          <w:rFonts w:ascii="Times New Roman" w:eastAsia="Times New Roman" w:hAnsi="Times New Roman" w:cs="Times New Roman"/>
-          <w:color w:val="333333"/>
-          <w:sz w:val="24"/>
-          <w:szCs w:val="24"/>
-          <w:lang w:eastAsia="ru-RU"/>
-        </w:rPr>
-        <w:t xml:space="preserve"> й Оферты.</w:t>
+      <w:r>
+        <w:rPr>
+          <w:rFonts w:ascii="Times New Roman" w:eastAsia="Times New Roman" w:hAnsi="Times New Roman" w:cs="Times New Roman"/>
+          <w:color w:val="333333"/>
+          <w:sz w:val="24"/>
+          <w:szCs w:val="24"/>
+          <w:lang w:eastAsia="ru-RU"/>
+        </w:rPr>
+        <w:t>Недействительность одного или нескольких условий Оферты не влечет недействительности всех остальных условий Оферты.</w:t>
       </w:r>
     </w:p>
     <w:p>
@@ -832,29 +597,7 @@
           <w:szCs w:val="24"/>
           <w:lang w:eastAsia="ru-RU"/>
         </w:rPr>
-        <w:t xml:space="preserve">Лицо, пожелавшее заключить договор пожертвования на условиях, указанных в настоящей Оферте (далее по тексту — «Жертвователь»], безвозмездно передает Фонду в качестве добровольного пожертвования денежные средства (далее по тексту — «Пожертвование»), а </w:t>
-      </w:r>
-      <w:proofErr w:type="spellStart"/>
-      <w:r>
-        <w:rPr>
-          <w:rFonts w:ascii="Times New Roman" w:eastAsia="Times New Roman" w:hAnsi="Times New Roman" w:cs="Times New Roman"/>
-          <w:color w:val="333333"/>
-          <w:sz w:val="24"/>
-          <w:szCs w:val="24"/>
-          <w:lang w:eastAsia="ru-RU"/>
-        </w:rPr>
-        <w:t>Благополучатель</w:t>
-      </w:r>
-      <w:proofErr w:type="spellEnd"/>
-      <w:r>
-        <w:rPr>
-          <w:rFonts w:ascii="Times New Roman" w:eastAsia="Times New Roman" w:hAnsi="Times New Roman" w:cs="Times New Roman"/>
-          <w:color w:val="333333"/>
-          <w:sz w:val="24"/>
-          <w:szCs w:val="24"/>
-          <w:lang w:eastAsia="ru-RU"/>
-        </w:rPr>
-        <w:t xml:space="preserve"> принимает благотворительное пожертвование и использует его в соответствии с назначением пожертвования</w:t>
+        <w:t>Лицо, пожелавшее заключить договор пожертвования на условиях, указанных в настоящей Оферте (далее по тексту — «Жертвователь»], безвозмездно передает Фонду в качестве добровольного пожертвования денежные средства (далее по тексту — «Пожертвование»), а Благополучатель принимает благотворительное пожертвование и использует его в соответствии с назначением пожертвования</w:t>
       </w:r>
     </w:p>
     <w:p>
@@ -949,51 +692,7 @@
           <w:szCs w:val="24"/>
           <w:lang w:eastAsia="ru-RU"/>
         </w:rPr>
-        <w:t xml:space="preserve">Пожертвование на уставную деятельность Фонда с учетом </w:t>
-      </w:r>
-      <w:proofErr w:type="spellStart"/>
-      <w:r>
-        <w:rPr>
-          <w:rFonts w:ascii="Times New Roman" w:eastAsia="Times New Roman" w:hAnsi="Times New Roman" w:cs="Times New Roman"/>
-          <w:color w:val="333333"/>
-          <w:sz w:val="24"/>
-          <w:szCs w:val="24"/>
-          <w:lang w:eastAsia="ru-RU"/>
-        </w:rPr>
-        <w:t>п.З</w:t>
-      </w:r>
-      <w:proofErr w:type="spellEnd"/>
-      <w:r>
-        <w:rPr>
-          <w:rFonts w:ascii="Times New Roman" w:eastAsia="Times New Roman" w:hAnsi="Times New Roman" w:cs="Times New Roman"/>
-          <w:color w:val="333333"/>
-          <w:sz w:val="24"/>
-          <w:szCs w:val="24"/>
-          <w:lang w:eastAsia="ru-RU"/>
-        </w:rPr>
-        <w:t>. ст. 16 Федерального закона № 135 ФЗ от 11.08.1995 «0 благотворительной деятельности и добровольчестве (</w:t>
-      </w:r>
-      <w:proofErr w:type="spellStart"/>
-      <w:r>
-        <w:rPr>
-          <w:rFonts w:ascii="Times New Roman" w:eastAsia="Times New Roman" w:hAnsi="Times New Roman" w:cs="Times New Roman"/>
-          <w:color w:val="333333"/>
-          <w:sz w:val="24"/>
-          <w:szCs w:val="24"/>
-          <w:lang w:eastAsia="ru-RU"/>
-        </w:rPr>
-        <w:t>волонтерстве</w:t>
-      </w:r>
-      <w:proofErr w:type="spellEnd"/>
-      <w:r>
-        <w:rPr>
-          <w:rFonts w:ascii="Times New Roman" w:eastAsia="Times New Roman" w:hAnsi="Times New Roman" w:cs="Times New Roman"/>
-          <w:color w:val="333333"/>
-          <w:sz w:val="24"/>
-          <w:szCs w:val="24"/>
-          <w:lang w:eastAsia="ru-RU"/>
-        </w:rPr>
-        <w:t>)».</w:t>
+        <w:t>Пожертвование на уставную деятельность Фонда с учетом п.З. ст. 16 Федерального закона № 135 ФЗ от 11.08.1995 «0 благотворительной деятельности и добровольчестве (волонтерстве)».</w:t>
       </w:r>
     </w:p>
     <w:p>
@@ -1045,51 +744,7 @@
           <w:szCs w:val="24"/>
           <w:lang w:eastAsia="ru-RU"/>
         </w:rPr>
-        <w:t xml:space="preserve">Целевое пожертвование на благотворительную программу (в случае, если такая возможность </w:t>
-      </w:r>
-      <w:proofErr w:type="spellStart"/>
-      <w:r>
-        <w:rPr>
-          <w:rFonts w:ascii="Times New Roman" w:eastAsia="Times New Roman" w:hAnsi="Times New Roman" w:cs="Times New Roman"/>
-          <w:color w:val="333333"/>
-          <w:sz w:val="24"/>
-          <w:szCs w:val="24"/>
-          <w:lang w:eastAsia="ru-RU"/>
-        </w:rPr>
-        <w:t>предоста</w:t>
-      </w:r>
-      <w:proofErr w:type="spellEnd"/>
-      <w:r>
-        <w:rPr>
-          <w:rFonts w:ascii="Times New Roman" w:eastAsia="Times New Roman" w:hAnsi="Times New Roman" w:cs="Times New Roman"/>
-          <w:color w:val="333333"/>
-          <w:sz w:val="24"/>
-          <w:szCs w:val="24"/>
-          <w:lang w:eastAsia="ru-RU"/>
-        </w:rPr>
-        <w:t xml:space="preserve"> </w:t>
-      </w:r>
-      <w:proofErr w:type="spellStart"/>
-      <w:r>
-        <w:rPr>
-          <w:rFonts w:ascii="Times New Roman" w:eastAsia="Times New Roman" w:hAnsi="Times New Roman" w:cs="Times New Roman"/>
-          <w:color w:val="333333"/>
-          <w:sz w:val="24"/>
-          <w:szCs w:val="24"/>
-          <w:lang w:eastAsia="ru-RU"/>
-        </w:rPr>
-        <w:t>влена</w:t>
-      </w:r>
-      <w:proofErr w:type="spellEnd"/>
-      <w:r>
-        <w:rPr>
-          <w:rFonts w:ascii="Times New Roman" w:eastAsia="Times New Roman" w:hAnsi="Times New Roman" w:cs="Times New Roman"/>
-          <w:color w:val="333333"/>
-          <w:sz w:val="24"/>
-          <w:szCs w:val="24"/>
-          <w:lang w:eastAsia="ru-RU"/>
-        </w:rPr>
-        <w:t xml:space="preserve"> на Сайте);</w:t>
+        <w:t>Целевое пожертвование на благотворительную программу (в случае, если такая возможность предоставлена на Сайте);</w:t>
       </w:r>
     </w:p>
     <w:p>
@@ -1131,51 +786,7 @@
           <w:szCs w:val="24"/>
           <w:lang w:eastAsia="ru-RU"/>
         </w:rPr>
-        <w:t xml:space="preserve">Целевое пожертвование на благотворительный проект (в случае, если такая возможность </w:t>
-      </w:r>
-      <w:proofErr w:type="spellStart"/>
-      <w:r>
-        <w:rPr>
-          <w:rFonts w:ascii="Times New Roman" w:eastAsia="Times New Roman" w:hAnsi="Times New Roman" w:cs="Times New Roman"/>
-          <w:color w:val="333333"/>
-          <w:sz w:val="24"/>
-          <w:szCs w:val="24"/>
-          <w:lang w:eastAsia="ru-RU"/>
-        </w:rPr>
-        <w:t>предоста</w:t>
-      </w:r>
-      <w:proofErr w:type="spellEnd"/>
-      <w:r>
-        <w:rPr>
-          <w:rFonts w:ascii="Times New Roman" w:eastAsia="Times New Roman" w:hAnsi="Times New Roman" w:cs="Times New Roman"/>
-          <w:color w:val="333333"/>
-          <w:sz w:val="24"/>
-          <w:szCs w:val="24"/>
-          <w:lang w:eastAsia="ru-RU"/>
-        </w:rPr>
-        <w:t xml:space="preserve"> </w:t>
-      </w:r>
-      <w:proofErr w:type="spellStart"/>
-      <w:r>
-        <w:rPr>
-          <w:rFonts w:ascii="Times New Roman" w:eastAsia="Times New Roman" w:hAnsi="Times New Roman" w:cs="Times New Roman"/>
-          <w:color w:val="333333"/>
-          <w:sz w:val="24"/>
-          <w:szCs w:val="24"/>
-          <w:lang w:eastAsia="ru-RU"/>
-        </w:rPr>
-        <w:t>влена</w:t>
-      </w:r>
-      <w:proofErr w:type="spellEnd"/>
-      <w:r>
-        <w:rPr>
-          <w:rFonts w:ascii="Times New Roman" w:eastAsia="Times New Roman" w:hAnsi="Times New Roman" w:cs="Times New Roman"/>
-          <w:color w:val="333333"/>
-          <w:sz w:val="24"/>
-          <w:szCs w:val="24"/>
-          <w:lang w:eastAsia="ru-RU"/>
-        </w:rPr>
-        <w:t xml:space="preserve"> на Сайте);</w:t>
+        <w:t>Целевое пожертвование на благотворительный проект (в случае, если такая возможность предоставлена на Сайте);</w:t>
       </w:r>
     </w:p>
     <w:p>
@@ -1200,49 +811,25 @@
         </w:rPr>
         <w:t xml:space="preserve">При этом, в случае невозможности использовать пожертвование на определенные Жертвователем цели (завершение благотворительной </w:t>
       </w:r>
-      <w:proofErr w:type="spellStart"/>
-      <w:r>
-        <w:rPr>
-          <w:rFonts w:ascii="Times New Roman" w:eastAsia="Times New Roman" w:hAnsi="Times New Roman" w:cs="Times New Roman"/>
-          <w:color w:val="333333"/>
-          <w:sz w:val="24"/>
-          <w:szCs w:val="24"/>
-          <w:lang w:eastAsia="ru-RU"/>
-        </w:rPr>
-        <w:t>пpoгpaммы</w:t>
-      </w:r>
-      <w:proofErr w:type="spellEnd"/>
-      <w:r>
-        <w:rPr>
-          <w:rFonts w:ascii="Times New Roman" w:eastAsia="Times New Roman" w:hAnsi="Times New Roman" w:cs="Times New Roman"/>
-          <w:color w:val="333333"/>
-          <w:sz w:val="24"/>
-          <w:szCs w:val="24"/>
-          <w:lang w:eastAsia="ru-RU"/>
-        </w:rPr>
-        <w:t xml:space="preserve">, проекта, превышение суммы пожертвования необходимого объема средств для реализации благотворительной программы, проекта </w:t>
-      </w:r>
-      <w:proofErr w:type="gramStart"/>
-      <w:r>
-        <w:rPr>
-          <w:rFonts w:ascii="Times New Roman" w:eastAsia="Times New Roman" w:hAnsi="Times New Roman" w:cs="Times New Roman"/>
-          <w:color w:val="333333"/>
-          <w:sz w:val="24"/>
-          <w:szCs w:val="24"/>
-          <w:lang w:eastAsia="ru-RU"/>
-        </w:rPr>
-        <w:t>или  по</w:t>
-      </w:r>
-      <w:proofErr w:type="gramEnd"/>
-      <w:r>
-        <w:rPr>
-          <w:rFonts w:ascii="Times New Roman" w:eastAsia="Times New Roman" w:hAnsi="Times New Roman" w:cs="Times New Roman"/>
-          <w:color w:val="333333"/>
-          <w:sz w:val="24"/>
-          <w:szCs w:val="24"/>
-          <w:lang w:eastAsia="ru-RU"/>
-        </w:rPr>
-        <w:t>  любым  иным  причинам)  Фонд  по  своему  усмотрению распределяет оставшиеся денежные средства на уставную деятельность.</w:t>
+      <w:r>
+        <w:rPr>
+          <w:rFonts w:ascii="Times New Roman" w:eastAsia="Times New Roman" w:hAnsi="Times New Roman" w:cs="Times New Roman"/>
+          <w:color w:val="333333"/>
+          <w:sz w:val="24"/>
+          <w:szCs w:val="24"/>
+          <w:lang w:eastAsia="ru-RU"/>
+        </w:rPr>
+        <w:t>программы</w:t>
+      </w:r>
+      <w:r>
+        <w:rPr>
+          <w:rFonts w:ascii="Times New Roman" w:eastAsia="Times New Roman" w:hAnsi="Times New Roman" w:cs="Times New Roman"/>
+          <w:color w:val="333333"/>
+          <w:sz w:val="24"/>
+          <w:szCs w:val="24"/>
+          <w:lang w:eastAsia="ru-RU"/>
+        </w:rPr>
+        <w:t>, проекта, превышение суммы пожертвования необходимого объема средств для реализации благотворительной программы, проекта или по  любым  иным  причинам)  Фонд  по  своему  усмотрению распределяет оставшиеся денежные средства на уставную деятельность.</w:t>
       </w:r>
     </w:p>
     <w:p>
@@ -1441,51 +1028,7 @@
           <w:szCs w:val="24"/>
           <w:lang w:eastAsia="ru-RU"/>
         </w:rPr>
-        <w:t xml:space="preserve">Актуальный список благотворительных программ и проектов для осуществления целевого пожертвования публикуется на </w:t>
-      </w:r>
-      <w:proofErr w:type="spellStart"/>
-      <w:r>
-        <w:rPr>
-          <w:rFonts w:ascii="Times New Roman" w:eastAsia="Times New Roman" w:hAnsi="Times New Roman" w:cs="Times New Roman"/>
-          <w:color w:val="333333"/>
-          <w:sz w:val="24"/>
-          <w:szCs w:val="24"/>
-          <w:lang w:eastAsia="ru-RU"/>
-        </w:rPr>
-        <w:t>Са</w:t>
-      </w:r>
-      <w:proofErr w:type="spellEnd"/>
-      <w:r>
-        <w:rPr>
-          <w:rFonts w:ascii="Times New Roman" w:eastAsia="Times New Roman" w:hAnsi="Times New Roman" w:cs="Times New Roman"/>
-          <w:color w:val="333333"/>
-          <w:sz w:val="24"/>
-          <w:szCs w:val="24"/>
-          <w:lang w:eastAsia="ru-RU"/>
-        </w:rPr>
-        <w:t xml:space="preserve"> </w:t>
-      </w:r>
-      <w:proofErr w:type="spellStart"/>
-      <w:r>
-        <w:rPr>
-          <w:rFonts w:ascii="Times New Roman" w:eastAsia="Times New Roman" w:hAnsi="Times New Roman" w:cs="Times New Roman"/>
-          <w:color w:val="333333"/>
-          <w:sz w:val="24"/>
-          <w:szCs w:val="24"/>
-          <w:lang w:eastAsia="ru-RU"/>
-        </w:rPr>
-        <w:t>йте</w:t>
-      </w:r>
-      <w:proofErr w:type="spellEnd"/>
-      <w:r>
-        <w:rPr>
-          <w:rFonts w:ascii="Times New Roman" w:eastAsia="Times New Roman" w:hAnsi="Times New Roman" w:cs="Times New Roman"/>
-          <w:color w:val="333333"/>
-          <w:sz w:val="24"/>
-          <w:szCs w:val="24"/>
-          <w:lang w:eastAsia="ru-RU"/>
-        </w:rPr>
-        <w:t>.</w:t>
+        <w:t>Актуальный список благотворительных программ и проектов для осуществления целевого пожертвования публикуется на Сайте.</w:t>
       </w:r>
     </w:p>
     <w:p>
@@ -1581,27 +1124,45 @@
         </w:rPr>
         <w:t xml:space="preserve">Условия осуществления регулярного списания денежных средств, в том числе правила и порядок отказа от указанной услуги, размер комиссии и т.п., определяются оператором по приему платежей, осуществляющим указанный сервис. При этом комиссии, предусмотренные банковскими </w:t>
       </w:r>
-      <w:proofErr w:type="spellStart"/>
-      <w:r>
-        <w:rPr>
-          <w:rFonts w:ascii="Times New Roman" w:eastAsia="Times New Roman" w:hAnsi="Times New Roman" w:cs="Times New Roman"/>
-          <w:color w:val="333333"/>
-          <w:sz w:val="24"/>
-          <w:szCs w:val="24"/>
-          <w:lang w:eastAsia="ru-RU"/>
-        </w:rPr>
-        <w:t>opгaнизациями</w:t>
-      </w:r>
-      <w:proofErr w:type="spellEnd"/>
-      <w:r>
-        <w:rPr>
-          <w:rFonts w:ascii="Times New Roman" w:eastAsia="Times New Roman" w:hAnsi="Times New Roman" w:cs="Times New Roman"/>
-          <w:color w:val="333333"/>
-          <w:sz w:val="24"/>
-          <w:szCs w:val="24"/>
-          <w:lang w:eastAsia="ru-RU"/>
-        </w:rPr>
-        <w:t xml:space="preserve"> (платежными системами] при осуществлении пожертвования, оплачиваются за счет Жертвователя. Также прекращение регулярного списания средств пожертвования осуществляется путем направления Жертвователем обращения по адресу электронной почты starikam.altai@gmail.com</w:t>
+      <w:r>
+        <w:rPr>
+          <w:rFonts w:ascii="Times New Roman" w:eastAsia="Times New Roman" w:hAnsi="Times New Roman" w:cs="Times New Roman"/>
+          <w:color w:val="333333"/>
+          <w:sz w:val="24"/>
+          <w:szCs w:val="24"/>
+          <w:lang w:eastAsia="ru-RU"/>
+        </w:rPr>
+        <w:t>организациями</w:t>
+      </w:r>
+      <w:r>
+        <w:rPr>
+          <w:rFonts w:ascii="Times New Roman" w:eastAsia="Times New Roman" w:hAnsi="Times New Roman" w:cs="Times New Roman"/>
+          <w:color w:val="333333"/>
+          <w:sz w:val="24"/>
+          <w:szCs w:val="24"/>
+          <w:lang w:eastAsia="ru-RU"/>
+        </w:rPr>
+        <w:t xml:space="preserve"> (платежными системами</w:t>
+      </w:r>
+      <w:r>
+        <w:rPr>
+          <w:rFonts w:ascii="Times New Roman" w:eastAsia="Times New Roman" w:hAnsi="Times New Roman" w:cs="Times New Roman"/>
+          <w:color w:val="333333"/>
+          <w:sz w:val="24"/>
+          <w:szCs w:val="24"/>
+          <w:lang w:eastAsia="ru-RU"/>
+        </w:rPr>
+        <w:t>)</w:t>
+      </w:r>
+      <w:r>
+        <w:rPr>
+          <w:rFonts w:ascii="Times New Roman" w:eastAsia="Times New Roman" w:hAnsi="Times New Roman" w:cs="Times New Roman"/>
+          <w:color w:val="333333"/>
+          <w:sz w:val="24"/>
+          <w:szCs w:val="24"/>
+          <w:lang w:eastAsia="ru-RU"/>
+        </w:rPr>
+        <w:t xml:space="preserve"> при осуществлении пожертвования, оплачиваются за счет Жертвователя. Также прекращение регулярного списания средств пожертвования осуществляется путем направления Жертвователем обращения по адресу электронной почты starikam.altai@gmail.com</w:t>
       </w:r>
       <w:r>
         <w:rPr>
@@ -1655,27 +1216,15 @@
         </w:rPr>
         <w:t xml:space="preserve">          </w:t>
       </w:r>
-      <w:proofErr w:type="gramStart"/>
-      <w:r>
-        <w:rPr>
-          <w:rFonts w:ascii="Times New Roman" w:eastAsia="Times New Roman" w:hAnsi="Times New Roman" w:cs="Times New Roman"/>
-          <w:color w:val="333333"/>
-          <w:sz w:val="24"/>
-          <w:szCs w:val="24"/>
-          <w:lang w:eastAsia="ru-RU"/>
-        </w:rPr>
-        <w:t>Факт  перечисления</w:t>
-      </w:r>
-      <w:proofErr w:type="gramEnd"/>
-      <w:r>
-        <w:rPr>
-          <w:rFonts w:ascii="Times New Roman" w:eastAsia="Times New Roman" w:hAnsi="Times New Roman" w:cs="Times New Roman"/>
-          <w:color w:val="333333"/>
-          <w:sz w:val="24"/>
-          <w:szCs w:val="24"/>
-          <w:lang w:eastAsia="ru-RU"/>
-        </w:rPr>
-        <w:t>  пожертвования  на  счет  Фонда  является Акцептом Оферты в соответствии с ч.3 ст. 438 Гражданского кодекса Российской Федерации.</w:t>
+      <w:r>
+        <w:rPr>
+          <w:rFonts w:ascii="Times New Roman" w:eastAsia="Times New Roman" w:hAnsi="Times New Roman" w:cs="Times New Roman"/>
+          <w:color w:val="333333"/>
+          <w:sz w:val="24"/>
+          <w:szCs w:val="24"/>
+          <w:lang w:eastAsia="ru-RU"/>
+        </w:rPr>
+        <w:t>Факт  перечисления  пожертвования  на  счет  Фонда  является Акцептом Оферты в соответствии с ч.3 ст. 438 Гражданского кодекса Российской Федерации.</w:t>
       </w:r>
     </w:p>
     <w:p>
@@ -1823,29 +1372,7 @@
           <w:szCs w:val="24"/>
           <w:lang w:eastAsia="ru-RU"/>
         </w:rPr>
-        <w:t xml:space="preserve">Фонд обязуется использовать полученное по Договору Пожертвование строго в соответствии с назначением и целями, </w:t>
-      </w:r>
-      <w:proofErr w:type="spellStart"/>
-      <w:r>
-        <w:rPr>
-          <w:rFonts w:ascii="Times New Roman" w:eastAsia="Times New Roman" w:hAnsi="Times New Roman" w:cs="Times New Roman"/>
-          <w:color w:val="333333"/>
-          <w:sz w:val="24"/>
-          <w:szCs w:val="24"/>
-          <w:lang w:eastAsia="ru-RU"/>
-        </w:rPr>
-        <w:t>указанны</w:t>
-      </w:r>
-      <w:proofErr w:type="spellEnd"/>
-      <w:r>
-        <w:rPr>
-          <w:rFonts w:ascii="Times New Roman" w:eastAsia="Times New Roman" w:hAnsi="Times New Roman" w:cs="Times New Roman"/>
-          <w:color w:val="333333"/>
-          <w:sz w:val="24"/>
-          <w:szCs w:val="24"/>
-          <w:lang w:eastAsia="ru-RU"/>
-        </w:rPr>
-        <w:t xml:space="preserve"> ми в пункте 2.1 настоящего Договора.</w:t>
+        <w:t>Фонд обязуется использовать полученное по Договору Пожертвование строго в соответствии с назначением и целями, указанными в пункте 2.1 настоящего Договора.</w:t>
       </w:r>
     </w:p>
     <w:p>
@@ -1943,40 +1470,26 @@
         </w:rPr>
         <w:t xml:space="preserve">     </w:t>
       </w:r>
-      <w:proofErr w:type="spellStart"/>
-      <w:r>
-        <w:rPr>
-          <w:rFonts w:ascii="Times New Roman" w:eastAsia="Times New Roman" w:hAnsi="Times New Roman" w:cs="Times New Roman"/>
-          <w:color w:val="333333"/>
-          <w:sz w:val="24"/>
-          <w:szCs w:val="24"/>
-          <w:lang w:eastAsia="ru-RU"/>
-        </w:rPr>
-        <w:t>Благополучатель</w:t>
-      </w:r>
-      <w:proofErr w:type="spellEnd"/>
-      <w:r>
-        <w:rPr>
-          <w:rFonts w:ascii="Times New Roman" w:eastAsia="Times New Roman" w:hAnsi="Times New Roman" w:cs="Times New Roman"/>
-          <w:color w:val="333333"/>
-          <w:sz w:val="24"/>
-          <w:szCs w:val="24"/>
-          <w:lang w:eastAsia="ru-RU"/>
-        </w:rPr>
-        <w:t xml:space="preserve"> обязуется не раскрывать третьим лицам личную и контактную информацию Жертвователя без его письменного согласия, за исключением случаев предоставления данной информации по требованию государственных </w:t>
-      </w:r>
-      <w:proofErr w:type="spellStart"/>
-      <w:r>
-        <w:rPr>
-          <w:rFonts w:ascii="Times New Roman" w:eastAsia="Times New Roman" w:hAnsi="Times New Roman" w:cs="Times New Roman"/>
-          <w:color w:val="333333"/>
-          <w:sz w:val="24"/>
-          <w:szCs w:val="24"/>
-          <w:lang w:eastAsia="ru-RU"/>
-        </w:rPr>
-        <w:t>opганов</w:t>
-      </w:r>
-      <w:proofErr w:type="spellEnd"/>
+      <w:r>
+        <w:rPr>
+          <w:rFonts w:ascii="Times New Roman" w:eastAsia="Times New Roman" w:hAnsi="Times New Roman" w:cs="Times New Roman"/>
+          <w:color w:val="333333"/>
+          <w:sz w:val="24"/>
+          <w:szCs w:val="24"/>
+          <w:lang w:eastAsia="ru-RU"/>
+        </w:rPr>
+        <w:t xml:space="preserve">Благополучатель обязуется не раскрывать третьим лицам личную и контактную информацию Жертвователя без его письменного согласия, за исключением случаев предоставления данной информации по требованию государственных </w:t>
+      </w:r>
+      <w:r>
+        <w:rPr>
+          <w:rFonts w:ascii="Times New Roman" w:eastAsia="Times New Roman" w:hAnsi="Times New Roman" w:cs="Times New Roman"/>
+          <w:color w:val="333333"/>
+          <w:sz w:val="24"/>
+          <w:szCs w:val="24"/>
+          <w:lang w:eastAsia="ru-RU"/>
+        </w:rPr>
+        <w:t>органов</w:t>
+      </w:r>
       <w:r>
         <w:rPr>
           <w:rFonts w:ascii="Times New Roman" w:eastAsia="Times New Roman" w:hAnsi="Times New Roman" w:cs="Times New Roman"/>
@@ -2124,18 +1637,16 @@
         </w:rPr>
         <w:t xml:space="preserve">Обработка персональных данных включает следующие действия: сбор, запись, систематизацию, накопление, </w:t>
       </w:r>
-      <w:proofErr w:type="spellStart"/>
-      <w:r>
-        <w:rPr>
-          <w:rFonts w:ascii="Times New Roman" w:eastAsia="Times New Roman" w:hAnsi="Times New Roman" w:cs="Times New Roman"/>
-          <w:color w:val="333333"/>
-          <w:sz w:val="24"/>
-          <w:szCs w:val="24"/>
-          <w:lang w:eastAsia="ru-RU"/>
-        </w:rPr>
-        <w:t>xpaнение</w:t>
-      </w:r>
-      <w:proofErr w:type="spellEnd"/>
+      <w:r>
+        <w:rPr>
+          <w:rFonts w:ascii="Times New Roman" w:eastAsia="Times New Roman" w:hAnsi="Times New Roman" w:cs="Times New Roman"/>
+          <w:color w:val="333333"/>
+          <w:sz w:val="24"/>
+          <w:szCs w:val="24"/>
+          <w:lang w:eastAsia="ru-RU"/>
+        </w:rPr>
+        <w:t>хранение</w:t>
+      </w:r>
       <w:r>
         <w:rPr>
           <w:rFonts w:ascii="Times New Roman" w:eastAsia="Times New Roman" w:hAnsi="Times New Roman" w:cs="Times New Roman"/>
@@ -2274,71 +1785,25 @@
         <w:tab/>
         <w:t xml:space="preserve">Федерации случаях персональные данные Жертвователя могут быть предоставлены государственным органа м и </w:t>
       </w:r>
-      <w:proofErr w:type="spellStart"/>
-      <w:r>
-        <w:rPr>
-          <w:rFonts w:ascii="Times New Roman" w:eastAsia="Times New Roman" w:hAnsi="Times New Roman" w:cs="Times New Roman"/>
-          <w:color w:val="333333"/>
-          <w:sz w:val="24"/>
-          <w:szCs w:val="24"/>
-          <w:lang w:eastAsia="ru-RU"/>
-        </w:rPr>
-        <w:t>opгaнам</w:t>
-      </w:r>
-      <w:proofErr w:type="spellEnd"/>
-      <w:r>
-        <w:rPr>
-          <w:rFonts w:ascii="Times New Roman" w:eastAsia="Times New Roman" w:hAnsi="Times New Roman" w:cs="Times New Roman"/>
-          <w:color w:val="333333"/>
-          <w:sz w:val="24"/>
-          <w:szCs w:val="24"/>
-          <w:lang w:eastAsia="ru-RU"/>
-        </w:rPr>
-        <w:t xml:space="preserve"> местного </w:t>
-      </w:r>
-      <w:proofErr w:type="spellStart"/>
-      <w:r>
-        <w:rPr>
-          <w:rFonts w:ascii="Times New Roman" w:eastAsia="Times New Roman" w:hAnsi="Times New Roman" w:cs="Times New Roman"/>
-          <w:color w:val="333333"/>
-          <w:sz w:val="24"/>
-          <w:szCs w:val="24"/>
-          <w:lang w:eastAsia="ru-RU"/>
-        </w:rPr>
-        <w:t>са</w:t>
-      </w:r>
-      <w:proofErr w:type="spellEnd"/>
-      <w:r>
-        <w:rPr>
-          <w:rFonts w:ascii="Times New Roman" w:eastAsia="Times New Roman" w:hAnsi="Times New Roman" w:cs="Times New Roman"/>
-          <w:color w:val="333333"/>
-          <w:sz w:val="24"/>
-          <w:szCs w:val="24"/>
-          <w:lang w:eastAsia="ru-RU"/>
-        </w:rPr>
-        <w:t xml:space="preserve"> </w:t>
-      </w:r>
-      <w:proofErr w:type="spellStart"/>
-      <w:r>
-        <w:rPr>
-          <w:rFonts w:ascii="Times New Roman" w:eastAsia="Times New Roman" w:hAnsi="Times New Roman" w:cs="Times New Roman"/>
-          <w:color w:val="333333"/>
-          <w:sz w:val="24"/>
-          <w:szCs w:val="24"/>
-          <w:lang w:eastAsia="ru-RU"/>
-        </w:rPr>
-        <w:t>моуправления</w:t>
-      </w:r>
-      <w:proofErr w:type="spellEnd"/>
-      <w:r>
-        <w:rPr>
-          <w:rFonts w:ascii="Times New Roman" w:eastAsia="Times New Roman" w:hAnsi="Times New Roman" w:cs="Times New Roman"/>
-          <w:color w:val="333333"/>
-          <w:sz w:val="24"/>
-          <w:szCs w:val="24"/>
-          <w:lang w:eastAsia="ru-RU"/>
-        </w:rPr>
-        <w:t>.</w:t>
+      <w:r>
+        <w:rPr>
+          <w:rFonts w:ascii="Times New Roman" w:eastAsia="Times New Roman" w:hAnsi="Times New Roman" w:cs="Times New Roman"/>
+          <w:color w:val="333333"/>
+          <w:sz w:val="24"/>
+          <w:szCs w:val="24"/>
+          <w:lang w:eastAsia="ru-RU"/>
+        </w:rPr>
+        <w:t>органам</w:t>
+      </w:r>
+      <w:r>
+        <w:rPr>
+          <w:rFonts w:ascii="Times New Roman" w:eastAsia="Times New Roman" w:hAnsi="Times New Roman" w:cs="Times New Roman"/>
+          <w:color w:val="333333"/>
+          <w:sz w:val="24"/>
+          <w:szCs w:val="24"/>
+          <w:lang w:eastAsia="ru-RU"/>
+        </w:rPr>
+        <w:t xml:space="preserve"> местного самоуправления.</w:t>
       </w:r>
     </w:p>
     <w:p>
@@ -2380,29 +1845,7 @@
           <w:szCs w:val="24"/>
           <w:lang w:eastAsia="ru-RU"/>
         </w:rPr>
-        <w:t xml:space="preserve">Согласие на обработку персональных данных действует до тех пор, пока Жертвователь не отзовет его путем направления соответствующего заявления Фонда в </w:t>
-      </w:r>
-      <w:proofErr w:type="gramStart"/>
-      <w:r>
-        <w:rPr>
-          <w:rFonts w:ascii="Times New Roman" w:eastAsia="Times New Roman" w:hAnsi="Times New Roman" w:cs="Times New Roman"/>
-          <w:color w:val="333333"/>
-          <w:sz w:val="24"/>
-          <w:szCs w:val="24"/>
-          <w:lang w:eastAsia="ru-RU"/>
-        </w:rPr>
-        <w:t>письмен ной</w:t>
-      </w:r>
-      <w:proofErr w:type="gramEnd"/>
-      <w:r>
-        <w:rPr>
-          <w:rFonts w:ascii="Times New Roman" w:eastAsia="Times New Roman" w:hAnsi="Times New Roman" w:cs="Times New Roman"/>
-          <w:color w:val="333333"/>
-          <w:sz w:val="24"/>
-          <w:szCs w:val="24"/>
-          <w:lang w:eastAsia="ru-RU"/>
-        </w:rPr>
-        <w:t xml:space="preserve"> форме.</w:t>
+        <w:t>Согласие на обработку персональных данных действует до тех пор, пока Жертвователь не отзовет его путем направления соответствующего заявления Фонда в письмен ной форме.</w:t>
       </w:r>
     </w:p>
     <w:p>
@@ -2446,18 +1889,16 @@
         </w:rPr>
         <w:t xml:space="preserve">Фонд размещает на Сайте информацию о суммах пожертвований, полученных Фондом, с указанием фамилии, имени, отчества Жертвователя, наименования </w:t>
       </w:r>
-      <w:proofErr w:type="spellStart"/>
-      <w:r>
-        <w:rPr>
-          <w:rFonts w:ascii="Times New Roman" w:eastAsia="Times New Roman" w:hAnsi="Times New Roman" w:cs="Times New Roman"/>
-          <w:color w:val="333333"/>
-          <w:sz w:val="24"/>
-          <w:szCs w:val="24"/>
-          <w:lang w:eastAsia="ru-RU"/>
-        </w:rPr>
-        <w:t>opгaнизации</w:t>
-      </w:r>
-      <w:proofErr w:type="spellEnd"/>
+      <w:r>
+        <w:rPr>
+          <w:rFonts w:ascii="Times New Roman" w:eastAsia="Times New Roman" w:hAnsi="Times New Roman" w:cs="Times New Roman"/>
+          <w:color w:val="333333"/>
+          <w:sz w:val="24"/>
+          <w:szCs w:val="24"/>
+          <w:lang w:eastAsia="ru-RU"/>
+        </w:rPr>
+        <w:t>организации</w:t>
+      </w:r>
       <w:r>
         <w:rPr>
           <w:rFonts w:ascii="Times New Roman" w:eastAsia="Times New Roman" w:hAnsi="Times New Roman" w:cs="Times New Roman"/>
@@ -2550,29 +1991,7 @@
           <w:szCs w:val="24"/>
           <w:lang w:eastAsia="ru-RU"/>
         </w:rPr>
-        <w:t xml:space="preserve">Жертвователь пони мает, что в соответствии с </w:t>
-      </w:r>
-      <w:proofErr w:type="spellStart"/>
-      <w:r>
-        <w:rPr>
-          <w:rFonts w:ascii="Times New Roman" w:eastAsia="Times New Roman" w:hAnsi="Times New Roman" w:cs="Times New Roman"/>
-          <w:color w:val="333333"/>
-          <w:sz w:val="24"/>
-          <w:szCs w:val="24"/>
-          <w:lang w:eastAsia="ru-RU"/>
-        </w:rPr>
-        <w:t>Федеральны</w:t>
-      </w:r>
-      <w:proofErr w:type="spellEnd"/>
-      <w:r>
-        <w:rPr>
-          <w:rFonts w:ascii="Times New Roman" w:eastAsia="Times New Roman" w:hAnsi="Times New Roman" w:cs="Times New Roman"/>
-          <w:color w:val="333333"/>
-          <w:sz w:val="24"/>
-          <w:szCs w:val="24"/>
-          <w:lang w:eastAsia="ru-RU"/>
-        </w:rPr>
-        <w:t xml:space="preserve"> м законом</w:t>
+        <w:t>Жертвователь пони мает, что в соответствии с Федеральным законом</w:t>
       </w:r>
     </w:p>
     <w:p>
@@ -2595,20 +2014,38 @@
           <w:szCs w:val="24"/>
           <w:lang w:eastAsia="ru-RU"/>
         </w:rPr>
-        <w:t xml:space="preserve">«0 некоммерческих </w:t>
-      </w:r>
-      <w:proofErr w:type="spellStart"/>
-      <w:r>
-        <w:rPr>
-          <w:rFonts w:ascii="Times New Roman" w:eastAsia="Times New Roman" w:hAnsi="Times New Roman" w:cs="Times New Roman"/>
-          <w:color w:val="333333"/>
-          <w:sz w:val="24"/>
-          <w:szCs w:val="24"/>
-          <w:lang w:eastAsia="ru-RU"/>
-        </w:rPr>
-        <w:t>opгaнизациях</w:t>
-      </w:r>
-      <w:proofErr w:type="spellEnd"/>
+        <w:t>«</w:t>
+      </w:r>
+      <w:r>
+        <w:rPr>
+          <w:rFonts w:ascii="Times New Roman" w:eastAsia="Times New Roman" w:hAnsi="Times New Roman" w:cs="Times New Roman"/>
+          <w:color w:val="333333"/>
+          <w:sz w:val="24"/>
+          <w:szCs w:val="24"/>
+          <w:lang w:eastAsia="ru-RU"/>
+        </w:rPr>
+        <w:t>О</w:t>
+      </w:r>
+      <w:r>
+        <w:rPr>
+          <w:rFonts w:ascii="Times New Roman" w:eastAsia="Times New Roman" w:hAnsi="Times New Roman" w:cs="Times New Roman"/>
+          <w:color w:val="333333"/>
+          <w:sz w:val="24"/>
+          <w:szCs w:val="24"/>
+          <w:lang w:eastAsia="ru-RU"/>
+        </w:rPr>
+        <w:t xml:space="preserve"> некоммерческих </w:t>
+      </w:r>
+      <w:r>
+        <w:rPr>
+          <w:rFonts w:ascii="Times New Roman" w:eastAsia="Times New Roman" w:hAnsi="Times New Roman" w:cs="Times New Roman"/>
+          <w:color w:val="333333"/>
+          <w:sz w:val="24"/>
+          <w:szCs w:val="24"/>
+          <w:lang w:eastAsia="ru-RU"/>
+        </w:rPr>
+        <w:t>организациях</w:t>
+      </w:r>
       <w:r>
         <w:rPr>
           <w:rFonts w:ascii="Times New Roman" w:eastAsia="Times New Roman" w:hAnsi="Times New Roman" w:cs="Times New Roman"/>
@@ -2619,18 +2056,16 @@
         </w:rPr>
         <w:t xml:space="preserve">» в части регулирования деятельности некоммерческих </w:t>
       </w:r>
-      <w:proofErr w:type="spellStart"/>
-      <w:r>
-        <w:rPr>
-          <w:rFonts w:ascii="Times New Roman" w:eastAsia="Times New Roman" w:hAnsi="Times New Roman" w:cs="Times New Roman"/>
-          <w:color w:val="333333"/>
-          <w:sz w:val="24"/>
-          <w:szCs w:val="24"/>
-          <w:lang w:eastAsia="ru-RU"/>
-        </w:rPr>
-        <w:t>opгaнизаций</w:t>
-      </w:r>
-      <w:proofErr w:type="spellEnd"/>
+      <w:r>
+        <w:rPr>
+          <w:rFonts w:ascii="Times New Roman" w:eastAsia="Times New Roman" w:hAnsi="Times New Roman" w:cs="Times New Roman"/>
+          <w:color w:val="333333"/>
+          <w:sz w:val="24"/>
+          <w:szCs w:val="24"/>
+          <w:lang w:eastAsia="ru-RU"/>
+        </w:rPr>
+        <w:t>организаций</w:t>
+      </w:r>
       <w:r>
         <w:rPr>
           <w:rFonts w:ascii="Times New Roman" w:eastAsia="Times New Roman" w:hAnsi="Times New Roman" w:cs="Times New Roman"/>
@@ -2787,7 +2222,7 @@
           <w:lang w:eastAsia="ru-RU"/>
         </w:rPr>
         <w:tab/>
-        <w:t>в    соответствии</w:t>
+        <w:t>в  соответствии</w:t>
       </w:r>
       <w:r>
         <w:rPr>
@@ -2809,7 +2244,7 @@
           <w:lang w:eastAsia="ru-RU"/>
         </w:rPr>
         <w:tab/>
-        <w:t>условия ми</w:t>
+        <w:t>условиями</w:t>
       </w:r>
       <w:r>
         <w:rPr>
@@ -2998,73 +2433,7 @@
           <w:szCs w:val="24"/>
           <w:lang w:eastAsia="ru-RU"/>
         </w:rPr>
-        <w:t xml:space="preserve">Применимым к настоящему Договору правом является право </w:t>
-      </w:r>
-      <w:proofErr w:type="gramStart"/>
-      <w:r>
-        <w:rPr>
-          <w:rFonts w:ascii="Times New Roman" w:eastAsia="Times New Roman" w:hAnsi="Times New Roman" w:cs="Times New Roman"/>
-          <w:color w:val="333333"/>
-          <w:sz w:val="24"/>
-          <w:szCs w:val="24"/>
-          <w:lang w:eastAsia="ru-RU"/>
-        </w:rPr>
-        <w:t>Российской  Федерации</w:t>
-      </w:r>
-      <w:proofErr w:type="gramEnd"/>
-      <w:r>
-        <w:rPr>
-          <w:rFonts w:ascii="Times New Roman" w:eastAsia="Times New Roman" w:hAnsi="Times New Roman" w:cs="Times New Roman"/>
-          <w:color w:val="333333"/>
-          <w:sz w:val="24"/>
-          <w:szCs w:val="24"/>
-          <w:lang w:eastAsia="ru-RU"/>
-        </w:rPr>
-        <w:t xml:space="preserve">,  все  права  и  обязательства  Сторон  по  нему </w:t>
-      </w:r>
-      <w:proofErr w:type="spellStart"/>
-      <w:r>
-        <w:rPr>
-          <w:rFonts w:ascii="Times New Roman" w:eastAsia="Times New Roman" w:hAnsi="Times New Roman" w:cs="Times New Roman"/>
-          <w:color w:val="333333"/>
-          <w:sz w:val="24"/>
-          <w:szCs w:val="24"/>
-          <w:lang w:eastAsia="ru-RU"/>
-        </w:rPr>
-        <w:t>регули</w:t>
-      </w:r>
-      <w:proofErr w:type="spellEnd"/>
-      <w:r>
-        <w:rPr>
-          <w:rFonts w:ascii="Times New Roman" w:eastAsia="Times New Roman" w:hAnsi="Times New Roman" w:cs="Times New Roman"/>
-          <w:color w:val="333333"/>
-          <w:sz w:val="24"/>
-          <w:szCs w:val="24"/>
-          <w:lang w:eastAsia="ru-RU"/>
-        </w:rPr>
-        <w:t xml:space="preserve"> </w:t>
-      </w:r>
-      <w:proofErr w:type="spellStart"/>
-      <w:r>
-        <w:rPr>
-          <w:rFonts w:ascii="Times New Roman" w:eastAsia="Times New Roman" w:hAnsi="Times New Roman" w:cs="Times New Roman"/>
-          <w:color w:val="333333"/>
-          <w:sz w:val="24"/>
-          <w:szCs w:val="24"/>
-          <w:lang w:eastAsia="ru-RU"/>
-        </w:rPr>
-        <w:t>руются</w:t>
-      </w:r>
-      <w:proofErr w:type="spellEnd"/>
-      <w:r>
-        <w:rPr>
-          <w:rFonts w:ascii="Times New Roman" w:eastAsia="Times New Roman" w:hAnsi="Times New Roman" w:cs="Times New Roman"/>
-          <w:color w:val="333333"/>
-          <w:sz w:val="24"/>
-          <w:szCs w:val="24"/>
-          <w:lang w:eastAsia="ru-RU"/>
-        </w:rPr>
-        <w:t xml:space="preserve">     </w:t>
+        <w:t xml:space="preserve">Применимым к настоящему Договору правом является право Российской  Федерации,  все  права  и  обязательства  Сторон  по  нему регулируются     </w:t>
       </w:r>
       <w:r>
         <w:rPr>
@@ -3161,29 +2530,7 @@
           <w:szCs w:val="24"/>
           <w:lang w:eastAsia="ru-RU"/>
         </w:rPr>
-        <w:t xml:space="preserve">Изменения и </w:t>
-      </w:r>
-      <w:proofErr w:type="spellStart"/>
-      <w:r>
-        <w:rPr>
-          <w:rFonts w:ascii="Times New Roman" w:eastAsia="Times New Roman" w:hAnsi="Times New Roman" w:cs="Times New Roman"/>
-          <w:color w:val="333333"/>
-          <w:sz w:val="24"/>
-          <w:szCs w:val="24"/>
-          <w:lang w:eastAsia="ru-RU"/>
-        </w:rPr>
-        <w:t>допол</w:t>
-      </w:r>
-      <w:proofErr w:type="spellEnd"/>
-      <w:r>
-        <w:rPr>
-          <w:rFonts w:ascii="Times New Roman" w:eastAsia="Times New Roman" w:hAnsi="Times New Roman" w:cs="Times New Roman"/>
-          <w:color w:val="333333"/>
-          <w:sz w:val="24"/>
-          <w:szCs w:val="24"/>
-          <w:lang w:eastAsia="ru-RU"/>
-        </w:rPr>
-        <w:t xml:space="preserve"> нения к Договору составляются Сторона ми в письменной форме.</w:t>
+        <w:t>Изменения и дополнения к Договору составляются Сторона ми в письменной форме.</w:t>
       </w:r>
     </w:p>
     <w:p>
@@ -3217,7 +2564,6 @@
         </w:rPr>
         <w:t xml:space="preserve">          </w:t>
       </w:r>
-      <w:proofErr w:type="gramStart"/>
       <w:r>
         <w:rPr>
           <w:rFonts w:ascii="Times New Roman" w:eastAsia="Times New Roman" w:hAnsi="Times New Roman" w:cs="Times New Roman"/>
@@ -3237,16 +2583,6 @@
           <w:lang w:eastAsia="ru-RU"/>
         </w:rPr>
         <w:tab/>
-      </w:r>
-      <w:proofErr w:type="gramEnd"/>
-      <w:r>
-        <w:rPr>
-          <w:rFonts w:ascii="Times New Roman" w:eastAsia="Times New Roman" w:hAnsi="Times New Roman" w:cs="Times New Roman"/>
-          <w:color w:val="333333"/>
-          <w:sz w:val="24"/>
-          <w:szCs w:val="24"/>
-          <w:lang w:eastAsia="ru-RU"/>
-        </w:rPr>
         <w:t xml:space="preserve">уведомления      </w:t>
       </w:r>
       <w:r>
@@ -3291,51 +2627,7 @@
           <w:lang w:eastAsia="ru-RU"/>
         </w:rPr>
         <w:tab/>
-        <w:t xml:space="preserve">с исполнением настоящего Договора, должны </w:t>
-      </w:r>
-      <w:proofErr w:type="spellStart"/>
-      <w:r>
-        <w:rPr>
-          <w:rFonts w:ascii="Times New Roman" w:eastAsia="Times New Roman" w:hAnsi="Times New Roman" w:cs="Times New Roman"/>
-          <w:color w:val="333333"/>
-          <w:sz w:val="24"/>
-          <w:szCs w:val="24"/>
-          <w:lang w:eastAsia="ru-RU"/>
-        </w:rPr>
-        <w:t>нап</w:t>
-      </w:r>
-      <w:proofErr w:type="spellEnd"/>
-      <w:r>
-        <w:rPr>
-          <w:rFonts w:ascii="Times New Roman" w:eastAsia="Times New Roman" w:hAnsi="Times New Roman" w:cs="Times New Roman"/>
-          <w:color w:val="333333"/>
-          <w:sz w:val="24"/>
-          <w:szCs w:val="24"/>
-          <w:lang w:eastAsia="ru-RU"/>
-        </w:rPr>
-        <w:t xml:space="preserve"> </w:t>
-      </w:r>
-      <w:proofErr w:type="spellStart"/>
-      <w:r>
-        <w:rPr>
-          <w:rFonts w:ascii="Times New Roman" w:eastAsia="Times New Roman" w:hAnsi="Times New Roman" w:cs="Times New Roman"/>
-          <w:color w:val="333333"/>
-          <w:sz w:val="24"/>
-          <w:szCs w:val="24"/>
-          <w:lang w:eastAsia="ru-RU"/>
-        </w:rPr>
-        <w:t>равляться</w:t>
-      </w:r>
-      <w:proofErr w:type="spellEnd"/>
-      <w:r>
-        <w:rPr>
-          <w:rFonts w:ascii="Times New Roman" w:eastAsia="Times New Roman" w:hAnsi="Times New Roman" w:cs="Times New Roman"/>
-          <w:color w:val="333333"/>
-          <w:sz w:val="24"/>
-          <w:szCs w:val="24"/>
-          <w:lang w:eastAsia="ru-RU"/>
-        </w:rPr>
-        <w:t xml:space="preserve"> в письменной форме.</w:t>
+        <w:t>с исполнением настоящего Договора, должны направляться в письменной форме.</w:t>
       </w:r>
     </w:p>
     <w:p>
@@ -3658,7 +2950,6 @@
           <w:lang w:val="en-US" w:eastAsia="ru-RU"/>
         </w:rPr>
       </w:pPr>
-      <w:proofErr w:type="spellStart"/>
       <w:r>
         <w:rPr>
           <w:rFonts w:ascii="Times New Roman" w:eastAsia="Times New Roman" w:hAnsi="Times New Roman" w:cs="Times New Roman"/>
@@ -3670,7 +2961,6 @@
         </w:rPr>
         <w:t>Корр</w:t>
       </w:r>
-      <w:proofErr w:type="spellEnd"/>
       <w:r>
         <w:rPr>
           <w:rFonts w:ascii="Times New Roman" w:eastAsia="Times New Roman" w:hAnsi="Times New Roman" w:cs="Times New Roman"/>

</xml_diff>